<commit_message>
Atualização no botão de confirmação para gerar atas
</commit_message>
<xml_diff>
--- a/modules/modulo_ata_contratos/indicadores_normceim/Relatorio_Indicadores_Final.docx
+++ b/modules/modulo_ata_contratos/indicadores_normceim/Relatorio_Indicadores_Final.docx
@@ -917,9 +917,9 @@
         <w:br/>
         <w:t xml:space="preserve">Pré-Publicação (18 dias)</w:t>
         <w:br/>
-        <w:t xml:space="preserve">Concluído (91 dias)</w:t>
-        <w:br/>
-        <w:t xml:space="preserve">Assinatura Contrato (100 dias)</w:t>
+        <w:t xml:space="preserve">Concluído (95 dias)</w:t>
+        <w:br/>
+        <w:t xml:space="preserve">Assinatura Contrato (104 dias)</w:t>
         <w:br/>
         <w:t xml:space="preserve">Sessão Pública (97 dias)</w:t>
         <w:br/>
@@ -931,15 +931,15 @@
         <w:br/>
         <w:t xml:space="preserve">Em recurso (17 dias)</w:t>
         <w:br/>
-        <w:t xml:space="preserve">Assinatura Contrato (77 dias)</w:t>
-        <w:br/>
-        <w:t xml:space="preserve">Assinatura Contrato (63 dias)</w:t>
+        <w:t xml:space="preserve">Assinatura Contrato (81 dias)</w:t>
+        <w:br/>
+        <w:t xml:space="preserve">Assinatura Contrato (67 dias)</w:t>
         <w:br/>
         <w:t xml:space="preserve">Homologado (0 dias)</w:t>
         <w:br/>
-        <w:t xml:space="preserve">AGU (11 dias)</w:t>
-        <w:br/>
-        <w:t xml:space="preserve">Total de dias 678</w:t>
+        <w:t xml:space="preserve">AGU (15 dias)</w:t>
+        <w:br/>
+        <w:t xml:space="preserve">Total de dias 698</w:t>
       </w:r>
     </w:p>
     <w:p>

</xml_diff>

<commit_message>
atualização para retirar as chamadas da biblioteca locale
</commit_message>
<xml_diff>
--- a/modules/modulo_ata_contratos/indicadores_normceim/Relatorio_Indicadores_Final.docx
+++ b/modules/modulo_ata_contratos/indicadores_normceim/Relatorio_Indicadores_Final.docx
@@ -917,29 +917,29 @@
         <w:br/>
         <w:t xml:space="preserve">Pré-Publicação (18 dias)</w:t>
         <w:br/>
-        <w:t xml:space="preserve">Concluído (95 dias)</w:t>
-        <w:br/>
-        <w:t xml:space="preserve">Assinatura Contrato (104 dias)</w:t>
+        <w:t xml:space="preserve">Concluído (97 dias)</w:t>
+        <w:br/>
+        <w:t xml:space="preserve">Assinatura Contrato (106 dias)</w:t>
         <w:br/>
         <w:t xml:space="preserve">Sessão Pública (97 dias)</w:t>
         <w:br/>
-        <w:t xml:space="preserve">Sessão Pública (128 dias)</w:t>
-        <w:br/>
-        <w:t xml:space="preserve">Homologado (1 dias)</w:t>
+        <w:t xml:space="preserve">Sessão Pública (146 dias)</w:t>
         <w:br/>
         <w:t xml:space="preserve">Homologado (8 dias)</w:t>
         <w:br/>
-        <w:t xml:space="preserve">Em recurso (17 dias)</w:t>
-        <w:br/>
-        <w:t xml:space="preserve">Assinatura Contrato (81 dias)</w:t>
-        <w:br/>
-        <w:t xml:space="preserve">Assinatura Contrato (67 dias)</w:t>
-        <w:br/>
-        <w:t xml:space="preserve">Homologado (0 dias)</w:t>
-        <w:br/>
-        <w:t xml:space="preserve">AGU (15 dias)</w:t>
-        <w:br/>
-        <w:t xml:space="preserve">Total de dias 698</w:t>
+        <w:t xml:space="preserve">Homologado (2 dias)</w:t>
+        <w:br/>
+        <w:t xml:space="preserve">Assinatura Contrato (61 dias)</w:t>
+        <w:br/>
+        <w:t xml:space="preserve">Assinatura Contrato (14 dias)</w:t>
+        <w:br/>
+        <w:t xml:space="preserve">Concluído (22 dias)</w:t>
+        <w:br/>
+        <w:t xml:space="preserve">Homologado (21 dias)</w:t>
+        <w:br/>
+        <w:t xml:space="preserve">Assinatura Contrato (49 dias)</w:t>
+        <w:br/>
+        <w:t xml:space="preserve">Total de dias 708</w:t>
       </w:r>
     </w:p>
     <w:p>
@@ -1202,7 +1202,7 @@
           <w:rStyle w:val="Carlito"/>
           <w:rFonts w:cs="Carlito"/>
         </w:rPr>
-        <w:t xml:space="preserve">785810/2024-027/00 - METALURGICA FLEX FITNESS LTDA (CNPJ: 13.898.616/0001-73)</w:t>
+        <w:t xml:space="preserve">785810/2024-010/00 - METALURGICA FLEX FITNESS LTDA (CNPJ: 13.898.616/0001-73)</w:t>
         <w:br/>
         <w:t xml:space="preserve">Item 1 - MINI TRAMPOLIM</w:t>
         <w:br/>
@@ -1214,7 +1214,7 @@
         <w:br/>
         <w:t xml:space="preserve"/>
         <w:br/>
-        <w:t xml:space="preserve">785810/2024-028/00 - RMM SPORTS COMERCIO DE PRODUTOS ESPORTIVOS LTDA (CNPJ: 22.382.705/0001-53)</w:t>
+        <w:t xml:space="preserve">785810/2024-011/00 - RMM SPORTS COMERCIO DE PRODUTOS ESPORTIVOS LTDA (CNPJ: 22.382.705/0001-53)</w:t>
         <w:br/>
         <w:t xml:space="preserve">Item 2 - BOMBA DE ENCHER BOLA</w:t>
         <w:br/>
@@ -1270,7 +1270,7 @@
         <w:br/>
         <w:t xml:space="preserve"/>
         <w:br/>
-        <w:t xml:space="preserve">785810/2024-029/00 - INK FITNESS EQUIPAMENTOS ESPORTIVOS LTDA (CNPJ: 45.196.517/0001-36)</w:t>
+        <w:t xml:space="preserve">785810/2024-012/00 - INK FITNESS EQUIPAMENTOS ESPORTIVOS LTDA (CNPJ: 45.196.517/0001-36)</w:t>
         <w:br/>
         <w:t xml:space="preserve">Item 3 - ANILHA</w:t>
         <w:br/>
@@ -1310,7 +1310,7 @@
         <w:br/>
         <w:t xml:space="preserve"/>
         <w:br/>
-        <w:t xml:space="preserve">785810/2024-030/00 - TRAUM ARTIGOS ESPORTIVOS LTDA (CNPJ: 02.441.945/0001-74)</w:t>
+        <w:t xml:space="preserve">785810/2024-013/00 - TRAUM ARTIGOS ESPORTIVOS LTDA (CNPJ: 02.441.945/0001-74)</w:t>
         <w:br/>
         <w:t xml:space="preserve">Item 4 - ANILHA</w:t>
         <w:br/>
@@ -1430,7 +1430,7 @@
         <w:br/>
         <w:t xml:space="preserve"/>
         <w:br/>
-        <w:t xml:space="preserve">785810/2024-031/00 - BRUMO ESPORTES LTDA (CNPJ: 51.414.411/0001-64)</w:t>
+        <w:t xml:space="preserve">785810/2024-014/00 - BRUMO ESPORTES LTDA (CNPJ: 51.414.411/0001-64)</w:t>
         <w:br/>
         <w:t xml:space="preserve">Item 7 - ANTENA PARA REDE DE VOLEIBOL</w:t>
         <w:br/>
@@ -1478,7 +1478,7 @@
         <w:br/>
         <w:t xml:space="preserve"/>
         <w:br/>
-        <w:t xml:space="preserve">785810/2024-032/00 - FREEHEAD ASSESSORIA E COMERCIO DE MODA LTDA (CNPJ: 46.236.483/0001-29)</w:t>
+        <w:t xml:space="preserve">785810/2024-015/00 - FREEHEAD ASSESSORIA E COMERCIO DE MODA LTDA (CNPJ: 46.236.483/0001-29)</w:t>
         <w:br/>
         <w:t xml:space="preserve">Item 26 - BONÉ</w:t>
         <w:br/>
@@ -1490,7 +1490,7 @@
         <w:br/>
         <w:t xml:space="preserve"/>
         <w:br/>
-        <w:t xml:space="preserve">785810/2024-033/00 - SSC COMERCIO E REPRESENTACOES LTDA (CNPJ: 45.118.371/0001-00)</w:t>
+        <w:t xml:space="preserve">785810/2024-016/00 - SSC COMERCIO E REPRESENTACOES LTDA (CNPJ: 45.118.371/0001-00)</w:t>
         <w:br/>
         <w:t xml:space="preserve">Item 32 - COLETE</w:t>
         <w:br/>
@@ -1502,7 +1502,7 @@
         <w:br/>
         <w:t xml:space="preserve"/>
         <w:br/>
-        <w:t xml:space="preserve">785810/2024-034/00 - PIRA SINAL COMERCIO DE MATERIAIS PARA SINALIZACAO LTDA (CNPJ: 30.680.484/0001-28)</w:t>
+        <w:t xml:space="preserve">785810/2024-017/00 - PIRA SINAL COMERCIO DE MATERIAIS PARA SINALIZACAO LTDA (CNPJ: 30.680.484/0001-28)</w:t>
         <w:br/>
         <w:t xml:space="preserve">Item 36 - CONE</w:t>
         <w:br/>
@@ -1514,7 +1514,7 @@
         <w:br/>
         <w:t xml:space="preserve"/>
         <w:br/>
-        <w:t xml:space="preserve">785810/2024-035/00 - ALTER CRUZ  CIA LTDA (CNPJ: 01.397.052/0001-06)</w:t>
+        <w:t xml:space="preserve">785810/2024-018/00 - ALTER CRUZ  CIA LTDA (CNPJ: 01.397.052/0001-06)</w:t>
         <w:br/>
         <w:t xml:space="preserve">Item 37 - CONE</w:t>
         <w:br/>
@@ -1526,7 +1526,7 @@
         <w:br/>
         <w:t xml:space="preserve"/>
         <w:br/>
-        <w:t xml:space="preserve">785810/2024-036/00 - INOVA LASER E COMUNICACAO VISUAL LTDA (CNPJ: 28.480.081/0001-93)</w:t>
+        <w:t xml:space="preserve">785810/2024-019/00 - INOVA LASER E COMUNICACAO VISUAL LTDA (CNPJ: 28.480.081/0001-93)</w:t>
         <w:br/>
         <w:t xml:space="preserve">Item 57 - MEDALHAS</w:t>
         <w:br/>
@@ -1542,7 +1542,7 @@
         <w:br/>
         <w:t xml:space="preserve"/>
         <w:br/>
-        <w:t xml:space="preserve">785810/2024-037/00 - BIKE SUL COMERCIO E SERVICOS LTDA (CNPJ: 94.684.099/0001-31)</w:t>
+        <w:t xml:space="preserve">785810/2024-020/00 - BIKE SUL COMERCIO E SERVICOS LTDA (CNPJ: 94.684.099/0001-31)</w:t>
         <w:br/>
         <w:t xml:space="preserve">Item 74 - REDE DE VOLEIBOL</w:t>
         <w:br/>
@@ -1570,7 +1570,7 @@
         <w:br/>
         <w:t xml:space="preserve"/>
         <w:br/>
-        <w:t xml:space="preserve">785810/2024-038/00 - NACIONAL BORRACHAS LTDA (CNPJ: 31.389.383/0001-65)</w:t>
+        <w:t xml:space="preserve">785810/2024-021/00 - NACIONAL BORRACHAS LTDA (CNPJ: 31.389.383/0001-65)</w:t>
         <w:br/>
         <w:t xml:space="preserve">Item 76 - TATAME</w:t>
         <w:br/>

</xml_diff>

<commit_message>
atualizacao matriz de risco
</commit_message>
<xml_diff>
--- a/modules/modulo_ata_contratos/indicadores_normceim/Relatorio_Indicadores_Final.docx
+++ b/modules/modulo_ata_contratos/indicadores_normceim/Relatorio_Indicadores_Final.docx
@@ -917,9 +917,9 @@
         <w:br/>
         <w:t xml:space="preserve">Pré-Publicação (18 dias)</w:t>
         <w:br/>
-        <w:t xml:space="preserve">Concluído (97 dias)</w:t>
-        <w:br/>
-        <w:t xml:space="preserve">Assinatura Contrato (106 dias)</w:t>
+        <w:t xml:space="preserve">Concluído (110 dias)</w:t>
+        <w:br/>
+        <w:t xml:space="preserve">Assinatura Contrato (119 dias)</w:t>
         <w:br/>
         <w:t xml:space="preserve">Sessão Pública (97 dias)</w:t>
         <w:br/>
@@ -931,15 +931,15 @@
         <w:br/>
         <w:t xml:space="preserve">Assinatura Contrato (61 dias)</w:t>
         <w:br/>
-        <w:t xml:space="preserve">Assinatura Contrato (14 dias)</w:t>
-        <w:br/>
-        <w:t xml:space="preserve">Concluído (22 dias)</w:t>
+        <w:t xml:space="preserve">Assinatura Contrato (27 dias)</w:t>
+        <w:br/>
+        <w:t xml:space="preserve">Concluído (35 dias)</w:t>
         <w:br/>
         <w:t xml:space="preserve">Homologado (21 dias)</w:t>
         <w:br/>
-        <w:t xml:space="preserve">Assinatura Contrato (49 dias)</w:t>
-        <w:br/>
-        <w:t xml:space="preserve">Total de dias 708</w:t>
+        <w:t xml:space="preserve">Assinatura Contrato (62 dias)</w:t>
+        <w:br/>
+        <w:t xml:space="preserve">Total de dias 773</w:t>
       </w:r>
     </w:p>
     <w:p>
@@ -1202,7 +1202,7 @@
           <w:rStyle w:val="Carlito"/>
           <w:rFonts w:cs="Carlito"/>
         </w:rPr>
-        <w:t xml:space="preserve">785810/2024-010/00 - METALURGICA FLEX FITNESS LTDA (CNPJ: 13.898.616/0001-73)</w:t>
+        <w:t xml:space="preserve">785810/2024-055/00 - METALURGICA FLEX FITNESS LTDA (CNPJ: 13.898.616/0001-73)</w:t>
         <w:br/>
         <w:t xml:space="preserve">Item 1 - MINI TRAMPOLIM</w:t>
         <w:br/>
@@ -1214,7 +1214,7 @@
         <w:br/>
         <w:t xml:space="preserve"/>
         <w:br/>
-        <w:t xml:space="preserve">785810/2024-011/00 - RMM SPORTS COMERCIO DE PRODUTOS ESPORTIVOS LTDA (CNPJ: 22.382.705/0001-53)</w:t>
+        <w:t xml:space="preserve">785810/2024-056/00 - RMM SPORTS COMERCIO DE PRODUTOS ESPORTIVOS LTDA (CNPJ: 22.382.705/0001-53)</w:t>
         <w:br/>
         <w:t xml:space="preserve">Item 2 - BOMBA DE ENCHER BOLA</w:t>
         <w:br/>
@@ -1270,7 +1270,7 @@
         <w:br/>
         <w:t xml:space="preserve"/>
         <w:br/>
-        <w:t xml:space="preserve">785810/2024-012/00 - INK FITNESS EQUIPAMENTOS ESPORTIVOS LTDA (CNPJ: 45.196.517/0001-36)</w:t>
+        <w:t xml:space="preserve">785810/2024-057/00 - INK FITNESS EQUIPAMENTOS ESPORTIVOS LTDA (CNPJ: 45.196.517/0001-36)</w:t>
         <w:br/>
         <w:t xml:space="preserve">Item 3 - ANILHA</w:t>
         <w:br/>
@@ -1310,7 +1310,7 @@
         <w:br/>
         <w:t xml:space="preserve"/>
         <w:br/>
-        <w:t xml:space="preserve">785810/2024-013/00 - TRAUM ARTIGOS ESPORTIVOS LTDA (CNPJ: 02.441.945/0001-74)</w:t>
+        <w:t xml:space="preserve">785810/2024-058/00 - TRAUM ARTIGOS ESPORTIVOS LTDA (CNPJ: 02.441.945/0001-74)</w:t>
         <w:br/>
         <w:t xml:space="preserve">Item 4 - ANILHA</w:t>
         <w:br/>
@@ -1430,7 +1430,7 @@
         <w:br/>
         <w:t xml:space="preserve"/>
         <w:br/>
-        <w:t xml:space="preserve">785810/2024-014/00 - BRUMO ESPORTES LTDA (CNPJ: 51.414.411/0001-64)</w:t>
+        <w:t xml:space="preserve">785810/2024-059/00 - BRUMO ESPORTES LTDA (CNPJ: 51.414.411/0001-64)</w:t>
         <w:br/>
         <w:t xml:space="preserve">Item 7 - ANTENA PARA REDE DE VOLEIBOL</w:t>
         <w:br/>
@@ -1478,7 +1478,7 @@
         <w:br/>
         <w:t xml:space="preserve"/>
         <w:br/>
-        <w:t xml:space="preserve">785810/2024-015/00 - FREEHEAD ASSESSORIA E COMERCIO DE MODA LTDA (CNPJ: 46.236.483/0001-29)</w:t>
+        <w:t xml:space="preserve">785810/2024-060/00 - FREEHEAD ASSESSORIA E COMERCIO DE MODA LTDA (CNPJ: 46.236.483/0001-29)</w:t>
         <w:br/>
         <w:t xml:space="preserve">Item 26 - BONÉ</w:t>
         <w:br/>
@@ -1490,7 +1490,7 @@
         <w:br/>
         <w:t xml:space="preserve"/>
         <w:br/>
-        <w:t xml:space="preserve">785810/2024-016/00 - SSC COMERCIO E REPRESENTACOES LTDA (CNPJ: 45.118.371/0001-00)</w:t>
+        <w:t xml:space="preserve">785810/2024-061/00 - SSC COMERCIO E REPRESENTACOES LTDA (CNPJ: 45.118.371/0001-00)</w:t>
         <w:br/>
         <w:t xml:space="preserve">Item 32 - COLETE</w:t>
         <w:br/>
@@ -1502,7 +1502,7 @@
         <w:br/>
         <w:t xml:space="preserve"/>
         <w:br/>
-        <w:t xml:space="preserve">785810/2024-017/00 - PIRA SINAL COMERCIO DE MATERIAIS PARA SINALIZACAO LTDA (CNPJ: 30.680.484/0001-28)</w:t>
+        <w:t xml:space="preserve">785810/2024-062/00 - PIRA SINAL COMERCIO DE MATERIAIS PARA SINALIZACAO LTDA (CNPJ: 30.680.484/0001-28)</w:t>
         <w:br/>
         <w:t xml:space="preserve">Item 36 - CONE</w:t>
         <w:br/>
@@ -1514,7 +1514,7 @@
         <w:br/>
         <w:t xml:space="preserve"/>
         <w:br/>
-        <w:t xml:space="preserve">785810/2024-018/00 - ALTER CRUZ  CIA LTDA (CNPJ: 01.397.052/0001-06)</w:t>
+        <w:t xml:space="preserve">785810/2024-063/00 - ALTER CRUZ  CIA LTDA (CNPJ: 01.397.052/0001-06)</w:t>
         <w:br/>
         <w:t xml:space="preserve">Item 37 - CONE</w:t>
         <w:br/>
@@ -1526,7 +1526,7 @@
         <w:br/>
         <w:t xml:space="preserve"/>
         <w:br/>
-        <w:t xml:space="preserve">785810/2024-019/00 - INOVA LASER E COMUNICACAO VISUAL LTDA (CNPJ: 28.480.081/0001-93)</w:t>
+        <w:t xml:space="preserve">785810/2024-064/00 - INOVA LASER E COMUNICACAO VISUAL LTDA (CNPJ: 28.480.081/0001-93)</w:t>
         <w:br/>
         <w:t xml:space="preserve">Item 57 - MEDALHAS</w:t>
         <w:br/>
@@ -1542,7 +1542,7 @@
         <w:br/>
         <w:t xml:space="preserve"/>
         <w:br/>
-        <w:t xml:space="preserve">785810/2024-020/00 - BIKE SUL COMERCIO E SERVICOS LTDA (CNPJ: 94.684.099/0001-31)</w:t>
+        <w:t xml:space="preserve">785810/2024-065/00 - BIKE SUL COMERCIO E SERVICOS LTDA (CNPJ: 94.684.099/0001-31)</w:t>
         <w:br/>
         <w:t xml:space="preserve">Item 74 - REDE DE VOLEIBOL</w:t>
         <w:br/>
@@ -1570,7 +1570,7 @@
         <w:br/>
         <w:t xml:space="preserve"/>
         <w:br/>
-        <w:t xml:space="preserve">785810/2024-021/00 - NACIONAL BORRACHAS LTDA (CNPJ: 31.389.383/0001-65)</w:t>
+        <w:t xml:space="preserve">785810/2024-066/00 - NACIONAL BORRACHAS LTDA (CNPJ: 31.389.383/0001-65)</w:t>
         <w:br/>
         <w:t xml:space="preserve">Item 76 - TATAME</w:t>
         <w:br/>

</xml_diff>